<commit_message>
Atualizando com os arquivos de Intro ao pensamento computacional e Intro HTML e CSS
</commit_message>
<xml_diff>
--- a/Introdução ao Git e ao GitHub/Lembretes de comandos CMD.docx
+++ b/Introdução ao Git e ao GitHub/Lembretes de comandos CMD.docx
@@ -4,48 +4,134 @@
   <w:body>
     <w:p>
       <w:r>
-        <w:t>RESUMÃO DE COMANDOS NO CMD:</w:t>
+        <w:t>RESUMO DE COMANDOS NO CMD:</w:t>
       </w:r>
     </w:p>
     <w:p/>
     <w:p>
       <w:r>
-        <w:t>- dir: Ver todas as pastas e arquivos dentro do local onde estiver</w:t>
-      </w:r>
-    </w:p>
-    <w:p>
-      <w:r>
-        <w:t>- cd XXXXXXX: ir para a pasta XXXXXXXX (Colocar as primeiras letras e dar TAB que completa sozinho)</w:t>
-      </w:r>
-    </w:p>
-    <w:p>
-      <w:r>
-        <w:t>- cd .. : Retorna para a pasta anterior à atual</w:t>
-      </w:r>
-    </w:p>
-    <w:p>
-      <w:r>
-        <w:t>- cls: Limpar a tela (comandos utilizados)</w:t>
-      </w:r>
-    </w:p>
-    <w:p>
-      <w:r>
-        <w:t>- mkdir: criar uma pasta nova</w:t>
-      </w:r>
-    </w:p>
-    <w:p>
-      <w:r>
-        <w:t>- rmdir: apagar uma pasta (Já vazia)</w:t>
-      </w:r>
-    </w:p>
-    <w:p>
-      <w:r>
-        <w:t>- del: apaga arquivo, ou todos os arquivos dentro de uma pasta</w:t>
-      </w:r>
-    </w:p>
-    <w:p>
-      <w:r>
-        <w:t>- rmdir /S /Q: Apaga uma pasta com todos os arquivos que estejam lá dentro</w:t>
+        <w:t xml:space="preserve">- </w:t>
+      </w:r>
+      <w:proofErr w:type="spellStart"/>
+      <w:proofErr w:type="gramStart"/>
+      <w:r>
+        <w:t>dir</w:t>
+      </w:r>
+      <w:proofErr w:type="spellEnd"/>
+      <w:proofErr w:type="gramEnd"/>
+      <w:r>
+        <w:t>: Ver todas as pastas e arquivos dentro do local onde estiver</w:t>
+      </w:r>
+    </w:p>
+    <w:p>
+      <w:r>
+        <w:t xml:space="preserve">- </w:t>
+      </w:r>
+      <w:proofErr w:type="spellStart"/>
+      <w:proofErr w:type="gramStart"/>
+      <w:r>
+        <w:t>cd</w:t>
+      </w:r>
+      <w:proofErr w:type="spellEnd"/>
+      <w:proofErr w:type="gramEnd"/>
+      <w:r>
+        <w:t xml:space="preserve"> XXXXXXX: ir para a pasta XXXXXXXX (Colocar as primeiras letras e dar TAB que completa sozinho)</w:t>
+      </w:r>
+    </w:p>
+    <w:p>
+      <w:r>
+        <w:t xml:space="preserve">- </w:t>
+      </w:r>
+      <w:proofErr w:type="spellStart"/>
+      <w:r>
+        <w:t>cd</w:t>
+      </w:r>
+      <w:proofErr w:type="spellEnd"/>
+      <w:proofErr w:type="gramStart"/>
+      <w:r>
+        <w:t xml:space="preserve"> ..</w:t>
+      </w:r>
+      <w:proofErr w:type="gramEnd"/>
+      <w:r>
+        <w:t xml:space="preserve"> : Retorna para a pasta anterior à atual</w:t>
+      </w:r>
+    </w:p>
+    <w:p>
+      <w:r>
+        <w:t xml:space="preserve">- </w:t>
+      </w:r>
+      <w:proofErr w:type="spellStart"/>
+      <w:proofErr w:type="gramStart"/>
+      <w:r>
+        <w:t>cls</w:t>
+      </w:r>
+      <w:proofErr w:type="spellEnd"/>
+      <w:proofErr w:type="gramEnd"/>
+      <w:r>
+        <w:t>: Limpar a tela (comandos utilizados)</w:t>
+      </w:r>
+    </w:p>
+    <w:p>
+      <w:r>
+        <w:t xml:space="preserve">- </w:t>
+      </w:r>
+      <w:proofErr w:type="spellStart"/>
+      <w:proofErr w:type="gramStart"/>
+      <w:r>
+        <w:t>mkdir</w:t>
+      </w:r>
+      <w:proofErr w:type="spellEnd"/>
+      <w:proofErr w:type="gramEnd"/>
+      <w:r>
+        <w:t>: criar uma pasta nova</w:t>
+      </w:r>
+    </w:p>
+    <w:p>
+      <w:r>
+        <w:t xml:space="preserve">- </w:t>
+      </w:r>
+      <w:proofErr w:type="spellStart"/>
+      <w:proofErr w:type="gramStart"/>
+      <w:r>
+        <w:t>rmdir</w:t>
+      </w:r>
+      <w:proofErr w:type="spellEnd"/>
+      <w:proofErr w:type="gramEnd"/>
+      <w:r>
+        <w:t>: apagar uma pasta (Já vazia)</w:t>
+      </w:r>
+    </w:p>
+    <w:p>
+      <w:r>
+        <w:t xml:space="preserve">- </w:t>
+      </w:r>
+      <w:proofErr w:type="spellStart"/>
+      <w:proofErr w:type="gramStart"/>
+      <w:r>
+        <w:t>del</w:t>
+      </w:r>
+      <w:proofErr w:type="spellEnd"/>
+      <w:proofErr w:type="gramEnd"/>
+      <w:r>
+        <w:t>: apaga arquivo, ou todos os arquivos dentro de uma pasta</w:t>
+      </w:r>
+    </w:p>
+    <w:p>
+      <w:r>
+        <w:t xml:space="preserve">- </w:t>
+      </w:r>
+      <w:proofErr w:type="spellStart"/>
+      <w:proofErr w:type="gramStart"/>
+      <w:r>
+        <w:t>rmdir</w:t>
+      </w:r>
+      <w:proofErr w:type="spellEnd"/>
+      <w:r>
+        <w:t xml:space="preserve"> /S /Q</w:t>
+      </w:r>
+      <w:proofErr w:type="gramEnd"/>
+      <w:r>
+        <w:t>: Apaga uma pasta com todos os arquivos que estejam lá dentro</w:t>
       </w:r>
     </w:p>
     <w:p>
@@ -60,23 +146,43 @@
       </w:r>
     </w:p>
     <w:p>
-      <w:r>
-        <w:t>Crtl + L: Limpar a tela</w:t>
-      </w:r>
-    </w:p>
-    <w:p>
-      <w:r>
-        <w:t>ls: Lista arquivos na pasta</w:t>
-      </w:r>
-    </w:p>
-    <w:p>
-      <w:r>
-        <w:t>pwd: mostra o caminho completo para a pasta</w:t>
-      </w:r>
-    </w:p>
-    <w:p>
-      <w:r>
-        <w:t>ls -a: Mostrar arquivos ocultos</w:t>
+      <w:proofErr w:type="spellStart"/>
+      <w:r>
+        <w:t>Crtl</w:t>
+      </w:r>
+      <w:proofErr w:type="spellEnd"/>
+      <w:r>
+        <w:t xml:space="preserve"> + L: Limpar a tela</w:t>
+      </w:r>
+    </w:p>
+    <w:p>
+      <w:proofErr w:type="spellStart"/>
+      <w:r>
+        <w:t>ls</w:t>
+      </w:r>
+      <w:proofErr w:type="spellEnd"/>
+      <w:r>
+        <w:t>: Lista arquivos na pasta</w:t>
+      </w:r>
+    </w:p>
+    <w:p>
+      <w:proofErr w:type="spellStart"/>
+      <w:r>
+        <w:t>pwd</w:t>
+      </w:r>
+      <w:proofErr w:type="spellEnd"/>
+      <w:r>
+        <w:t>: mostra o caminho completo para a pasta</w:t>
+      </w:r>
+    </w:p>
+    <w:p>
+      <w:proofErr w:type="spellStart"/>
+      <w:r>
+        <w:t>ls</w:t>
+      </w:r>
+      <w:proofErr w:type="spellEnd"/>
+      <w:r>
+        <w:t xml:space="preserve"> -a: Mostrar arquivos ocultos</w:t>
       </w:r>
     </w:p>
     <w:p/>

</xml_diff>